<commit_message>
forgot to push pdf
</commit_message>
<xml_diff>
--- a/Assignment2/answers.docx
+++ b/Assignment2/answers.docx
@@ -9,7 +9,6 @@
           <w:b/>
         </w:rPr>
       </w:pPr>
-      <w:bookmarkStart w:id="0" w:name="_GoBack"/>
       <w:r>
         <w:rPr>
           <w:b/>
@@ -45,7 +44,6 @@
         <w:t>Members: Krystian Wojcicki, Michael Kuang</w:t>
       </w:r>
     </w:p>
-    <w:bookmarkEnd w:id="0"/>
     <w:p>
       <w:r>
         <w:t>1. a)</w:t>
@@ -919,6 +917,11 @@
       <w:r>
         <w:t xml:space="preserve">. 10 experiments were run for getting the average MSE at convergence for different hidden layer sizes. </w:t>
       </w:r>
+      <w:r>
+        <w:t xml:space="preserve">Anything below 7 neurons took extremely long to converge. </w:t>
+      </w:r>
+      <w:bookmarkStart w:id="0" w:name="_GoBack"/>
+      <w:bookmarkEnd w:id="0"/>
     </w:p>
     <w:p>
       <w:r>
@@ -2537,7 +2540,7 @@
 </file>
 
 <file path=customXml/itemProps1.xml><?xml version="1.0" encoding="utf-8"?>
-<ds:datastoreItem xmlns:ds="http://schemas.openxmlformats.org/officeDocument/2006/customXml" ds:itemID="{0D84435D-063A-4B31-8F6C-699DB27D7BEA}">
+<ds:datastoreItem xmlns:ds="http://schemas.openxmlformats.org/officeDocument/2006/customXml" ds:itemID="{A115D5A9-22D4-49AF-8715-7DF9635F5F3E}">
   <ds:schemaRefs>
     <ds:schemaRef ds:uri="http://schemas.openxmlformats.org/officeDocument/2006/bibliography"/>
   </ds:schemaRefs>

</xml_diff>